<commit_message>
Add info on what domain names are available (e.g. canvas.ed, smc.ed, etc...)
</commit_message>
<xml_diff>
--- a/FOG Server/FOG - Create Image Settings.docx
+++ b/FOG Server/FOG - Create Image Settings.docx
@@ -200,16 +200,7 @@
           <w:szCs w:val="40"/>
           <w:lang w:val="en"/>
         </w:rPr>
-        <w:t>Manual Import of</w:t>
-      </w:r>
-      <w:r>
-        <w:rPr>
-          <w:rFonts w:ascii="Calibri" w:hAnsi="Calibri" w:cs="Calibri"/>
-          <w:sz w:val="40"/>
-          <w:szCs w:val="40"/>
-          <w:lang w:val="en"/>
-        </w:rPr>
-        <w:t xml:space="preserve"> an Image into the Fog Program</w:t>
+        <w:t>Manual Import of an Image into the Fog Program</w:t>
       </w:r>
     </w:p>
     <w:p>
@@ -366,15 +357,13 @@
         </w:rPr>
         <w:t xml:space="preserve">. After is finishes </w:t>
       </w:r>
-      <w:proofErr w:type="spellStart"/>
-      <w:r>
-        <w:rPr>
-          <w:rFonts w:ascii="Calibri" w:hAnsi="Calibri" w:cs="Calibri"/>
-          <w:lang w:val="en"/>
-        </w:rPr>
-        <w:t>dowloading</w:t>
-      </w:r>
-      <w:proofErr w:type="spellEnd"/>
+      <w:r>
+        <w:rPr>
+          <w:rFonts w:ascii="Calibri" w:hAnsi="Calibri" w:cs="Calibri"/>
+          <w:lang w:val="en"/>
+        </w:rPr>
+        <w:t>downloading</w:t>
+      </w:r>
       <w:r>
         <w:rPr>
           <w:rFonts w:ascii="Calibri" w:hAnsi="Calibri" w:cs="Calibri"/>
@@ -382,15 +371,13 @@
         </w:rPr>
         <w:t xml:space="preserve"> copy it to your </w:t>
       </w:r>
-      <w:proofErr w:type="spellStart"/>
-      <w:r>
-        <w:rPr>
-          <w:rFonts w:ascii="Calibri" w:hAnsi="Calibri" w:cs="Calibri"/>
-          <w:lang w:val="en"/>
-        </w:rPr>
-        <w:t>exterrnal</w:t>
-      </w:r>
-      <w:proofErr w:type="spellEnd"/>
+      <w:r>
+        <w:rPr>
+          <w:rFonts w:ascii="Calibri" w:hAnsi="Calibri" w:cs="Calibri"/>
+          <w:lang w:val="en"/>
+        </w:rPr>
+        <w:t>external</w:t>
+      </w:r>
       <w:r>
         <w:rPr>
           <w:rFonts w:ascii="Calibri" w:hAnsi="Calibri" w:cs="Calibri"/>
@@ -425,21 +412,21 @@
         </w:rPr>
         <w:t xml:space="preserve">. Extract the files to the same </w:t>
       </w:r>
-      <w:proofErr w:type="spellStart"/>
-      <w:r>
-        <w:rPr>
-          <w:rFonts w:ascii="Calibri" w:hAnsi="Calibri" w:cs="Calibri"/>
-          <w:lang w:val="en"/>
-        </w:rPr>
-        <w:t>loacation</w:t>
-      </w:r>
-      <w:proofErr w:type="spellEnd"/>
-      <w:r>
-        <w:rPr>
-          <w:rFonts w:ascii="Calibri" w:hAnsi="Calibri" w:cs="Calibri"/>
-          <w:lang w:val="en"/>
-        </w:rPr>
-        <w:t xml:space="preserve">. </w:t>
+      <w:r>
+        <w:rPr>
+          <w:rFonts w:ascii="Calibri" w:hAnsi="Calibri" w:cs="Calibri"/>
+          <w:lang w:val="en"/>
+        </w:rPr>
+        <w:t>location</w:t>
+      </w:r>
+      <w:bookmarkStart w:id="0" w:name="_GoBack"/>
+      <w:bookmarkEnd w:id="0"/>
+      <w:r>
+        <w:rPr>
+          <w:rFonts w:ascii="Calibri" w:hAnsi="Calibri" w:cs="Calibri"/>
+          <w:lang w:val="en"/>
+        </w:rPr>
+        <w:t xml:space="preserve"> (.image files are actually just tar.gz files, winrar can open these type of files, you can rename it if needed)</w:t>
       </w:r>
     </w:p>
     <w:p>
@@ -495,15 +482,13 @@
         </w:rPr>
         <w:t>. Open a FTP client on the Offline Server host.  (</w:t>
       </w:r>
-      <w:proofErr w:type="gramStart"/>
-      <w:r>
-        <w:rPr>
-          <w:rFonts w:ascii="Calibri" w:hAnsi="Calibri" w:cs="Calibri"/>
-          <w:lang w:val="en"/>
-        </w:rPr>
-        <w:t>below</w:t>
-      </w:r>
-      <w:proofErr w:type="gramEnd"/>
+      <w:r>
+        <w:rPr>
+          <w:rFonts w:ascii="Calibri" w:hAnsi="Calibri" w:cs="Calibri"/>
+          <w:lang w:val="en"/>
+        </w:rPr>
+        <w:t>Below</w:t>
+      </w:r>
       <w:r>
         <w:rPr>
           <w:rFonts w:ascii="Calibri" w:hAnsi="Calibri" w:cs="Calibri"/>
@@ -609,7 +594,6 @@
           <w:rFonts w:ascii="Calibri" w:hAnsi="Calibri" w:cs="Calibri"/>
           <w:lang w:val="en"/>
         </w:rPr>
-        <w:lastRenderedPageBreak/>
         <w:t>7.</w:t>
       </w:r>
       <w:r>
@@ -1010,55 +994,21 @@
           <w:rFonts w:ascii="Calibri" w:hAnsi="Calibri" w:cs="Calibri"/>
           <w:lang w:val="en"/>
         </w:rPr>
-        <w:t xml:space="preserve">. Now, go to a computer that is on the same network as the Offline server and bring up a browser. Where you normally see a </w:t>
-      </w:r>
-      <w:proofErr w:type="spellStart"/>
-      <w:r>
-        <w:rPr>
-          <w:rFonts w:ascii="Calibri" w:hAnsi="Calibri" w:cs="Calibri"/>
-          <w:lang w:val="en"/>
-        </w:rPr>
-        <w:t>websit</w:t>
-      </w:r>
-      <w:proofErr w:type="spellEnd"/>
-      <w:r>
-        <w:rPr>
-          <w:rFonts w:ascii="Calibri" w:hAnsi="Calibri" w:cs="Calibri"/>
-          <w:lang w:val="en"/>
-        </w:rPr>
-        <w:t xml:space="preserve"> </w:t>
-      </w:r>
-      <w:proofErr w:type="gramStart"/>
-      <w:r>
-        <w:rPr>
-          <w:rFonts w:ascii="Calibri" w:hAnsi="Calibri" w:cs="Calibri"/>
-          <w:lang w:val="en"/>
-        </w:rPr>
-        <w:t>URL ,</w:t>
-      </w:r>
-      <w:proofErr w:type="gramEnd"/>
-      <w:r>
-        <w:rPr>
-          <w:rFonts w:ascii="Calibri" w:hAnsi="Calibri" w:cs="Calibri"/>
-          <w:lang w:val="en"/>
-        </w:rPr>
-        <w:t xml:space="preserve"> at the top of the screen, type in </w:t>
-      </w:r>
-      <w:proofErr w:type="spellStart"/>
-      <w:r>
-        <w:rPr>
-          <w:rFonts w:ascii="Calibri" w:hAnsi="Calibri" w:cs="Calibri"/>
-          <w:lang w:val="en"/>
-        </w:rPr>
-        <w:t>fog.ed</w:t>
-      </w:r>
-      <w:proofErr w:type="spellEnd"/>
-      <w:r>
-        <w:rPr>
-          <w:rFonts w:ascii="Calibri" w:hAnsi="Calibri" w:cs="Calibri"/>
-          <w:lang w:val="en"/>
-        </w:rPr>
-        <w:t xml:space="preserve">.  This will bring up the Fog imaging program. </w:t>
+        <w:t>. Now, go to a computer that is on the same network as the Offline server and bring up a browser. Where you normally see a websit</w:t>
+      </w:r>
+      <w:r>
+        <w:rPr>
+          <w:rFonts w:ascii="Calibri" w:hAnsi="Calibri" w:cs="Calibri"/>
+          <w:lang w:val="en"/>
+        </w:rPr>
+        <w:t>e</w:t>
+      </w:r>
+      <w:r>
+        <w:rPr>
+          <w:rFonts w:ascii="Calibri" w:hAnsi="Calibri" w:cs="Calibri"/>
+          <w:lang w:val="en"/>
+        </w:rPr>
+        <w:t xml:space="preserve"> URL , at the top of the screen, type in fog.ed.  This will bring up the Fog imaging program. </w:t>
       </w:r>
     </w:p>
     <w:p>
@@ -1119,17 +1069,15 @@
           <w:rFonts w:ascii="Calibri" w:hAnsi="Calibri" w:cs="Calibri"/>
           <w:lang w:val="en"/>
         </w:rPr>
-        <w:t>. Under the main menu at the left side of the page click "</w:t>
-      </w:r>
-      <w:proofErr w:type="spellStart"/>
-      <w:r>
-        <w:rPr>
-          <w:rFonts w:ascii="Calibri" w:hAnsi="Calibri" w:cs="Calibri"/>
-          <w:lang w:val="en"/>
-        </w:rPr>
-        <w:t>Creat</w:t>
-      </w:r>
-      <w:proofErr w:type="spellEnd"/>
+        <w:t>. Under the main menu at the left side of the page click "Creat</w:t>
+      </w:r>
+      <w:r>
+        <w:rPr>
+          <w:rFonts w:ascii="Calibri" w:hAnsi="Calibri" w:cs="Calibri"/>
+          <w:lang w:val="en"/>
+        </w:rPr>
+        <w:t>e</w:t>
+      </w:r>
       <w:r>
         <w:rPr>
           <w:rFonts w:ascii="Calibri" w:hAnsi="Calibri" w:cs="Calibri"/>
@@ -1155,6 +1103,7 @@
           <w:rFonts w:ascii="Calibri" w:hAnsi="Calibri" w:cs="Calibri"/>
           <w:lang w:val="en"/>
         </w:rPr>
+        <w:lastRenderedPageBreak/>
         <w:t>2</w:t>
       </w:r>
       <w:r>
@@ -1189,7 +1138,6 @@
           <w:rFonts w:ascii="Calibri" w:hAnsi="Calibri" w:cs="Calibri"/>
           <w:noProof/>
         </w:rPr>
-        <w:lastRenderedPageBreak/>
         <w:drawing>
           <wp:inline distT="0" distB="0" distL="0" distR="0">
             <wp:extent cx="5486400" cy="2819400"/>
@@ -1246,49 +1194,12 @@
         <w:autoSpaceDE w:val="0"/>
         <w:autoSpaceDN w:val="0"/>
         <w:adjustRightInd w:val="0"/>
-        <w:spacing w:after="200" w:line="240" w:lineRule="auto"/>
-        <w:rPr>
-          <w:rFonts w:ascii="Calibri" w:hAnsi="Calibri" w:cs="Calibri"/>
-          <w:lang w:val="en"/>
-        </w:rPr>
-      </w:pPr>
-    </w:p>
-    <w:p>
-      <w:pPr>
-        <w:widowControl w:val="0"/>
-        <w:autoSpaceDE w:val="0"/>
-        <w:autoSpaceDN w:val="0"/>
-        <w:adjustRightInd w:val="0"/>
-        <w:spacing w:after="200" w:line="240" w:lineRule="auto"/>
-        <w:rPr>
-          <w:rFonts w:ascii="Calibri" w:hAnsi="Calibri" w:cs="Calibri"/>
-          <w:lang w:val="en"/>
-        </w:rPr>
-      </w:pPr>
-    </w:p>
-    <w:p>
-      <w:pPr>
-        <w:widowControl w:val="0"/>
-        <w:autoSpaceDE w:val="0"/>
-        <w:autoSpaceDN w:val="0"/>
-        <w:adjustRightInd w:val="0"/>
         <w:spacing w:after="200" w:line="276" w:lineRule="auto"/>
         <w:rPr>
           <w:rFonts w:ascii="Calibri" w:hAnsi="Calibri" w:cs="Calibri"/>
           <w:lang w:val="en"/>
         </w:rPr>
       </w:pPr>
-      <w:hyperlink r:id="rId13" w:history="1">
-        <w:r>
-          <w:rPr>
-            <w:rStyle w:val="Hyperlink"/>
-            <w:rFonts w:ascii="Calibri" w:hAnsi="Calibri" w:cs="Calibri"/>
-            <w:color w:val="0000FF"/>
-            <w:lang w:val="en"/>
-          </w:rPr>
-          <w:t>https://www.youtube.com/watch?v=7Aqx-VHv2_k</w:t>
-        </w:r>
-      </w:hyperlink>
     </w:p>
     <w:p>
       <w:pPr>
@@ -1303,23 +1214,7 @@
         </w:rPr>
       </w:pPr>
     </w:p>
-    <w:p>
-      <w:pPr>
-        <w:widowControl w:val="0"/>
-        <w:autoSpaceDE w:val="0"/>
-        <w:autoSpaceDN w:val="0"/>
-        <w:adjustRightInd w:val="0"/>
-        <w:spacing w:after="200" w:line="276" w:lineRule="auto"/>
-        <w:rPr>
-          <w:rFonts w:ascii="Calibri" w:hAnsi="Calibri" w:cs="Calibri"/>
-          <w:lang w:val="en"/>
-        </w:rPr>
-      </w:pPr>
-    </w:p>
-    <w:p>
-      <w:bookmarkStart w:id="0" w:name="_GoBack"/>
-      <w:bookmarkEnd w:id="0"/>
-    </w:p>
+    <w:p/>
     <w:sectPr>
       <w:pgSz w:w="12240" w:h="15840"/>
       <w:pgMar w:top="1440" w:right="1440" w:bottom="1440" w:left="1440" w:header="720" w:footer="720" w:gutter="0"/>

</xml_diff>